<commit_message>
fix location of auslander
</commit_message>
<xml_diff>
--- a/templates/ICLI2016template.docx
+++ b/templates/ICLI2016template.docx
@@ -456,21 +456,7 @@
         <w:rPr>
           <w:rFonts w:asciiTheme="majorHAnsi" w:hAnsiTheme="majorHAnsi"/>
         </w:rPr>
-        <w:t xml:space="preserve">. Multiple affiliations </w:t>
-      </w:r>
-      <w:proofErr w:type="gramStart"/>
-      <w:r>
-        <w:rPr>
-          <w:rFonts w:asciiTheme="majorHAnsi" w:hAnsiTheme="majorHAnsi"/>
-        </w:rPr>
-        <w:t>should</w:t>
-      </w:r>
-      <w:proofErr w:type="gramEnd"/>
-      <w:r>
-        <w:rPr>
-          <w:rFonts w:asciiTheme="majorHAnsi" w:hAnsiTheme="majorHAnsi"/>
-        </w:rPr>
-        <w:t xml:space="preserve"> be marked with superscript numbers and </w:t>
+        <w:t xml:space="preserve">. Multiple affiliations should be marked with superscript numbers and </w:t>
       </w:r>
       <w:r>
         <w:rPr>
@@ -578,19 +564,11 @@
         </w:rPr>
         <w:t>” (</w:t>
       </w:r>
-      <w:proofErr w:type="spellStart"/>
-      <w:r>
-        <w:rPr>
-          <w:rFonts w:asciiTheme="majorHAnsi" w:hAnsiTheme="majorHAnsi"/>
-        </w:rPr>
-        <w:t>Risset</w:t>
-      </w:r>
-      <w:proofErr w:type="spellEnd"/>
-      <w:r>
-        <w:rPr>
-          <w:rFonts w:asciiTheme="majorHAnsi" w:hAnsiTheme="majorHAnsi"/>
-        </w:rPr>
-        <w:t>, 1979</w:t>
+      <w:r>
+        <w:rPr>
+          <w:rFonts w:asciiTheme="majorHAnsi" w:hAnsiTheme="majorHAnsi"/>
+        </w:rPr>
+        <w:t>Risset, 1979</w:t>
       </w:r>
       <w:r>
         <w:rPr>
@@ -1285,13 +1263,8 @@
       <w:r>
         <w:t xml:space="preserve"> </w:t>
       </w:r>
-      <w:proofErr w:type="spellStart"/>
-      <w:r>
-        <w:t>Intonarumori</w:t>
-      </w:r>
-      <w:proofErr w:type="spellEnd"/>
-      <w:r>
-        <w:t xml:space="preserve"> Schema</w:t>
+      <w:r>
+        <w:t>Intonarumori Schema</w:t>
       </w:r>
     </w:p>
     <w:p>
@@ -1550,119 +1523,95 @@
         <w:rPr>
           <w:rFonts w:asciiTheme="majorHAnsi" w:hAnsiTheme="majorHAnsi"/>
         </w:rPr>
-        <w:t xml:space="preserve"> with (Author Year) or (Author</w:t>
-      </w:r>
-      <w:bookmarkStart w:id="2" w:name="_GoBack"/>
+        <w:t xml:space="preserve"> with (Author Year) or (Author Year, page) following the Chicago Ma</w:t>
+      </w:r>
+      <w:r>
+        <w:rPr>
+          <w:rFonts w:asciiTheme="majorHAnsi" w:hAnsiTheme="majorHAnsi"/>
+        </w:rPr>
+        <w:t xml:space="preserve">nual of Style conventions. </w:t>
+      </w:r>
+      <w:r>
+        <w:rPr>
+          <w:rFonts w:asciiTheme="majorHAnsi" w:hAnsiTheme="majorHAnsi"/>
+          <w:lang w:val="en-US"/>
+        </w:rPr>
+        <w:t xml:space="preserve">For example, (Wilson 1998) or (Auslander 2008, 27). </w:t>
+      </w:r>
+      <w:r>
+        <w:rPr>
+          <w:rFonts w:asciiTheme="majorHAnsi" w:hAnsiTheme="majorHAnsi"/>
+          <w:lang w:val="en-US"/>
+        </w:rPr>
+        <w:t xml:space="preserve"> </w:t>
+      </w:r>
+      <w:r>
+        <w:rPr>
+          <w:rFonts w:asciiTheme="majorHAnsi" w:hAnsiTheme="majorHAnsi"/>
+        </w:rPr>
+        <w:t>The r</w:t>
+      </w:r>
+      <w:r>
+        <w:rPr>
+          <w:rFonts w:asciiTheme="majorHAnsi" w:hAnsiTheme="majorHAnsi"/>
+        </w:rPr>
+        <w:t>eferences section should be organized alphabetically and chronologically. All references should be written in the Latin alphabet and where applicable list the original language at the end of the transcription or translation of the title, e.g., (in Chinese) or (in Greek).</w:t>
+      </w:r>
+    </w:p>
+    <w:p>
+      <w:pPr>
+        <w:ind w:left="-567"/>
+        <w:rPr>
+          <w:rFonts w:asciiTheme="majorHAnsi" w:hAnsiTheme="majorHAnsi"/>
+        </w:rPr>
+      </w:pPr>
+      <w:r>
+        <w:rPr>
+          <w:rFonts w:asciiTheme="majorHAnsi" w:hAnsiTheme="majorHAnsi"/>
+        </w:rPr>
+        <w:t xml:space="preserve">The </w:t>
+      </w:r>
+      <w:r>
+        <w:rPr>
+          <w:rFonts w:asciiTheme="majorHAnsi" w:hAnsiTheme="majorHAnsi"/>
+        </w:rPr>
+        <w:t xml:space="preserve">author-date </w:t>
+      </w:r>
+      <w:r>
+        <w:rPr>
+          <w:rFonts w:asciiTheme="majorHAnsi" w:hAnsiTheme="majorHAnsi"/>
+        </w:rPr>
+        <w:t xml:space="preserve">Chicago-Style Citation Quick Guide can be accessed online at </w:t>
+      </w:r>
+      <w:bookmarkStart w:id="2" w:name="OLE_LINK5"/>
+      <w:bookmarkStart w:id="3" w:name="OLE_LINK6"/>
+      <w:r>
+        <w:rPr>
+          <w:rFonts w:asciiTheme="majorHAnsi" w:hAnsiTheme="majorHAnsi"/>
+        </w:rPr>
+        <w:fldChar w:fldCharType="begin"/>
+      </w:r>
+      <w:r>
+        <w:rPr>
+          <w:rFonts w:asciiTheme="majorHAnsi" w:hAnsiTheme="majorHAnsi"/>
+        </w:rPr>
+        <w:instrText xml:space="preserve"> HYPERLINK "http://www.chicagomanualofstyle.org/tools_citationguide.html" </w:instrText>
+      </w:r>
+      <w:r>
+        <w:rPr>
+          <w:rFonts w:asciiTheme="majorHAnsi" w:hAnsiTheme="majorHAnsi"/>
+        </w:rPr>
+        <w:fldChar w:fldCharType="separate"/>
+      </w:r>
+      <w:r>
+        <w:rPr>
+          <w:rStyle w:val="Hyperlink"/>
+          <w:rFonts w:asciiTheme="majorHAnsi" w:hAnsiTheme="majorHAnsi"/>
+        </w:rPr>
+        <w:t>http://www.chicagomanualofstyle.org/tools_citationguide.htm</w:t>
+      </w:r>
       <w:bookmarkEnd w:id="2"/>
-      <w:r>
-        <w:rPr>
-          <w:rFonts w:asciiTheme="majorHAnsi" w:hAnsiTheme="majorHAnsi"/>
-        </w:rPr>
-        <w:t xml:space="preserve"> Year, page) following the Chicago Ma</w:t>
-      </w:r>
-      <w:r>
-        <w:rPr>
-          <w:rFonts w:asciiTheme="majorHAnsi" w:hAnsiTheme="majorHAnsi"/>
-        </w:rPr>
-        <w:t xml:space="preserve">nual of Style conventions. </w:t>
-      </w:r>
-      <w:r>
-        <w:rPr>
-          <w:rFonts w:asciiTheme="majorHAnsi" w:hAnsiTheme="majorHAnsi"/>
-          <w:lang w:val="en-US"/>
-        </w:rPr>
-        <w:t>For example, (Wilson 1998) or (</w:t>
-      </w:r>
-      <w:proofErr w:type="spellStart"/>
-      <w:r>
-        <w:rPr>
-          <w:rFonts w:asciiTheme="majorHAnsi" w:hAnsiTheme="majorHAnsi"/>
-          <w:lang w:val="en-US"/>
-        </w:rPr>
-        <w:t>Auslander</w:t>
-      </w:r>
-      <w:proofErr w:type="spellEnd"/>
-      <w:r>
-        <w:rPr>
-          <w:rFonts w:asciiTheme="majorHAnsi" w:hAnsiTheme="majorHAnsi"/>
-          <w:lang w:val="en-US"/>
-        </w:rPr>
-        <w:t xml:space="preserve"> 2008, 27). </w:t>
-      </w:r>
-      <w:r>
-        <w:rPr>
-          <w:rFonts w:asciiTheme="majorHAnsi" w:hAnsiTheme="majorHAnsi"/>
-          <w:lang w:val="en-US"/>
-        </w:rPr>
-        <w:t xml:space="preserve"> </w:t>
-      </w:r>
-      <w:r>
-        <w:rPr>
-          <w:rFonts w:asciiTheme="majorHAnsi" w:hAnsiTheme="majorHAnsi"/>
-        </w:rPr>
-        <w:t>The r</w:t>
-      </w:r>
-      <w:r>
-        <w:rPr>
-          <w:rFonts w:asciiTheme="majorHAnsi" w:hAnsiTheme="majorHAnsi"/>
-        </w:rPr>
-        <w:t>eferences section should be organized alphabetically and chronologically. All references should be written in the Latin alphabet and where applicable list the original language at the end of the transcription or translation of the title, e.g., (in Chinese) or (in Greek).</w:t>
-      </w:r>
-    </w:p>
-    <w:p>
-      <w:pPr>
-        <w:ind w:left="-567"/>
-        <w:rPr>
-          <w:rFonts w:asciiTheme="majorHAnsi" w:hAnsiTheme="majorHAnsi"/>
-        </w:rPr>
-      </w:pPr>
-      <w:r>
-        <w:rPr>
-          <w:rFonts w:asciiTheme="majorHAnsi" w:hAnsiTheme="majorHAnsi"/>
-        </w:rPr>
-        <w:t xml:space="preserve">The </w:t>
-      </w:r>
-      <w:r>
-        <w:rPr>
-          <w:rFonts w:asciiTheme="majorHAnsi" w:hAnsiTheme="majorHAnsi"/>
-        </w:rPr>
-        <w:t xml:space="preserve">author-date </w:t>
-      </w:r>
-      <w:r>
-        <w:rPr>
-          <w:rFonts w:asciiTheme="majorHAnsi" w:hAnsiTheme="majorHAnsi"/>
-        </w:rPr>
-        <w:t xml:space="preserve">Chicago-Style Citation Quick Guide can be accessed online at </w:t>
-      </w:r>
-      <w:bookmarkStart w:id="3" w:name="OLE_LINK5"/>
-      <w:bookmarkStart w:id="4" w:name="OLE_LINK6"/>
-      <w:r>
-        <w:rPr>
-          <w:rFonts w:asciiTheme="majorHAnsi" w:hAnsiTheme="majorHAnsi"/>
-        </w:rPr>
-        <w:fldChar w:fldCharType="begin"/>
-      </w:r>
-      <w:r>
-        <w:rPr>
-          <w:rFonts w:asciiTheme="majorHAnsi" w:hAnsiTheme="majorHAnsi"/>
-        </w:rPr>
-        <w:instrText xml:space="preserve"> HYPERLINK "http://www.chicagomanualofstyle.org/tools_citationguide.html" </w:instrText>
-      </w:r>
-      <w:r>
-        <w:rPr>
-          <w:rFonts w:asciiTheme="majorHAnsi" w:hAnsiTheme="majorHAnsi"/>
-        </w:rPr>
-        <w:fldChar w:fldCharType="separate"/>
-      </w:r>
-      <w:r>
-        <w:rPr>
-          <w:rStyle w:val="Hyperlink"/>
-          <w:rFonts w:asciiTheme="majorHAnsi" w:hAnsiTheme="majorHAnsi"/>
-        </w:rPr>
-        <w:t>http://www.chicagomanualofstyle.org/tools_citationguide.htm</w:t>
-      </w:r>
       <w:bookmarkEnd w:id="3"/>
-      <w:bookmarkEnd w:id="4"/>
       <w:r>
         <w:rPr>
           <w:rStyle w:val="Hyperlink"/>
@@ -1771,19 +1720,11 @@
           <w:lang w:val="en-US"/>
         </w:rPr>
       </w:pPr>
-      <w:proofErr w:type="spellStart"/>
-      <w:r>
-        <w:rPr>
-          <w:lang w:val="en-US"/>
-        </w:rPr>
-        <w:t>Subsubheadings</w:t>
-      </w:r>
-      <w:proofErr w:type="spellEnd"/>
-      <w:r>
-        <w:rPr>
-          <w:lang w:val="en-US"/>
-        </w:rPr>
-        <w:t xml:space="preserve"> </w:t>
+      <w:r>
+        <w:rPr>
+          <w:lang w:val="en-US"/>
+        </w:rPr>
+        <w:t xml:space="preserve">Subsubheadings </w:t>
       </w:r>
     </w:p>
     <w:p>
@@ -1794,7 +1735,6 @@
           <w:lang w:val="en-US"/>
         </w:rPr>
       </w:pPr>
-      <w:proofErr w:type="spellStart"/>
       <w:r>
         <w:rPr>
           <w:b w:val="0"/>
@@ -1802,9 +1742,8 @@
           <w:szCs w:val="20"/>
           <w:lang w:val="en-US"/>
         </w:rPr>
-        <w:t>Subsubheadings</w:t>
-      </w:r>
-      <w:proofErr w:type="spellEnd"/>
+        <w:t xml:space="preserve">Subsubheadings are 12pt bold. </w:t>
+      </w:r>
       <w:r>
         <w:rPr>
           <w:b w:val="0"/>
@@ -1812,15 +1751,6 @@
           <w:szCs w:val="20"/>
           <w:lang w:val="en-US"/>
         </w:rPr>
-        <w:t xml:space="preserve"> are 12pt bold. </w:t>
-      </w:r>
-      <w:r>
-        <w:rPr>
-          <w:b w:val="0"/>
-          <w:sz w:val="20"/>
-          <w:szCs w:val="20"/>
-          <w:lang w:val="en-US"/>
-        </w:rPr>
         <w:tab/>
       </w:r>
     </w:p>
@@ -1955,29 +1885,12 @@
           <w:rFonts w:asciiTheme="majorHAnsi" w:hAnsiTheme="majorHAnsi"/>
         </w:rPr>
       </w:pPr>
-      <w:proofErr w:type="spellStart"/>
-      <w:proofErr w:type="gramStart"/>
-      <w:r>
-        <w:rPr>
-          <w:rFonts w:asciiTheme="majorHAnsi" w:hAnsiTheme="majorHAnsi"/>
-        </w:rPr>
-        <w:t>Auslander</w:t>
-      </w:r>
-      <w:proofErr w:type="spellEnd"/>
-      <w:r>
-        <w:rPr>
-          <w:rFonts w:asciiTheme="majorHAnsi" w:hAnsiTheme="majorHAnsi"/>
-        </w:rPr>
-        <w:t>, Philip.</w:t>
-      </w:r>
-      <w:proofErr w:type="gramEnd"/>
-      <w:r>
-        <w:rPr>
-          <w:rFonts w:asciiTheme="majorHAnsi" w:hAnsiTheme="majorHAnsi"/>
-        </w:rPr>
-        <w:t xml:space="preserve"> 2008. </w:t>
-      </w:r>
-      <w:proofErr w:type="spellStart"/>
+      <w:r>
+        <w:rPr>
+          <w:rFonts w:asciiTheme="majorHAnsi" w:hAnsiTheme="majorHAnsi"/>
+        </w:rPr>
+        <w:t xml:space="preserve">Auslander, Philip. 2008. </w:t>
+      </w:r>
       <w:r>
         <w:rPr>
           <w:rFonts w:asciiTheme="majorHAnsi" w:hAnsiTheme="majorHAnsi"/>
@@ -1985,9 +1898,8 @@
           <w:i/>
           <w:lang w:val="en-US"/>
         </w:rPr>
-        <w:t>Liveness</w:t>
-      </w:r>
-      <w:proofErr w:type="spellEnd"/>
+        <w:t>Liveness: Performance in a Mediatized Culture</w:t>
+      </w:r>
       <w:r>
         <w:rPr>
           <w:rFonts w:asciiTheme="majorHAnsi" w:hAnsiTheme="majorHAnsi"/>
@@ -1995,42 +1907,25 @@
           <w:i/>
           <w:lang w:val="en-US"/>
         </w:rPr>
-        <w:t>: Performance in a Mediatized Culture</w:t>
+        <w:t xml:space="preserve">. </w:t>
       </w:r>
       <w:r>
         <w:rPr>
           <w:rFonts w:asciiTheme="majorHAnsi" w:hAnsiTheme="majorHAnsi"/>
           <w:bCs/>
-          <w:i/>
-          <w:lang w:val="en-US"/>
-        </w:rPr>
-        <w:t xml:space="preserve">. </w:t>
-      </w:r>
+          <w:lang w:val="en-US"/>
+        </w:rPr>
+        <w:t>New York</w:t>
+      </w:r>
+      <w:bookmarkStart w:id="4" w:name="_GoBack"/>
+      <w:bookmarkEnd w:id="4"/>
       <w:r>
         <w:rPr>
           <w:rFonts w:asciiTheme="majorHAnsi" w:hAnsiTheme="majorHAnsi"/>
           <w:bCs/>
           <w:lang w:val="en-US"/>
         </w:rPr>
-        <w:t xml:space="preserve">London: </w:t>
-      </w:r>
-      <w:proofErr w:type="spellStart"/>
-      <w:r>
-        <w:rPr>
-          <w:rFonts w:asciiTheme="majorHAnsi" w:hAnsiTheme="majorHAnsi"/>
-          <w:bCs/>
-          <w:lang w:val="en-US"/>
-        </w:rPr>
-        <w:t>Routledge</w:t>
-      </w:r>
-      <w:proofErr w:type="spellEnd"/>
-      <w:r>
-        <w:rPr>
-          <w:rFonts w:asciiTheme="majorHAnsi" w:hAnsiTheme="majorHAnsi"/>
-          <w:bCs/>
-          <w:lang w:val="en-US"/>
-        </w:rPr>
-        <w:t>.</w:t>
+        <w:t>: Routledge.</w:t>
       </w:r>
     </w:p>
     <w:p>
@@ -2102,16 +1997,7 @@
           <w:iCs/>
           <w:lang w:val="en-US"/>
         </w:rPr>
-        <w:t>,</w:t>
-      </w:r>
-      <w:proofErr w:type="gramStart"/>
-      <w:r>
-        <w:rPr>
-          <w:rFonts w:asciiTheme="majorHAnsi" w:hAnsiTheme="majorHAnsi"/>
-          <w:iCs/>
-          <w:lang w:val="en-US"/>
-        </w:rPr>
-        <w:t xml:space="preserve">” </w:t>
+        <w:t xml:space="preserve">,” </w:t>
       </w:r>
       <w:r>
         <w:rPr>
@@ -2128,9 +2014,106 @@
           <w:iCs/>
           <w:lang w:val="en-US"/>
         </w:rPr>
-        <w:t>The</w:t>
-      </w:r>
-      <w:proofErr w:type="gramEnd"/>
+        <w:t>The Philosopher’s Annual, vol XXI</w:t>
+      </w:r>
+      <w:r>
+        <w:rPr>
+          <w:rFonts w:asciiTheme="majorHAnsi" w:hAnsiTheme="majorHAnsi"/>
+          <w:iCs/>
+          <w:lang w:val="en-US"/>
+        </w:rPr>
+        <w:t xml:space="preserve">. </w:t>
+      </w:r>
+    </w:p>
+    <w:p>
+      <w:pPr>
+        <w:ind w:left="-567"/>
+        <w:rPr>
+          <w:rFonts w:asciiTheme="majorHAnsi" w:hAnsiTheme="majorHAnsi"/>
+          <w:iCs/>
+          <w:lang w:val="en-US"/>
+        </w:rPr>
+      </w:pPr>
+      <w:r>
+        <w:rPr>
+          <w:rFonts w:asciiTheme="majorHAnsi" w:hAnsiTheme="majorHAnsi"/>
+          <w:iCs/>
+          <w:lang w:val="en-US"/>
+        </w:rPr>
+        <w:t>Risset, J</w:t>
+      </w:r>
+      <w:r>
+        <w:rPr>
+          <w:rFonts w:asciiTheme="majorHAnsi" w:hAnsiTheme="majorHAnsi"/>
+          <w:iCs/>
+          <w:lang w:val="en-US"/>
+        </w:rPr>
+        <w:t>ean</w:t>
+      </w:r>
+      <w:r>
+        <w:rPr>
+          <w:rFonts w:asciiTheme="majorHAnsi" w:hAnsiTheme="majorHAnsi"/>
+          <w:iCs/>
+          <w:lang w:val="en-US"/>
+        </w:rPr>
+        <w:t>-C</w:t>
+      </w:r>
+      <w:r>
+        <w:rPr>
+          <w:rFonts w:asciiTheme="majorHAnsi" w:hAnsiTheme="majorHAnsi"/>
+          <w:iCs/>
+          <w:lang w:val="en-US"/>
+        </w:rPr>
+        <w:t>laude</w:t>
+      </w:r>
+      <w:r>
+        <w:rPr>
+          <w:rFonts w:asciiTheme="majorHAnsi" w:hAnsiTheme="majorHAnsi"/>
+          <w:iCs/>
+          <w:lang w:val="en-US"/>
+        </w:rPr>
+        <w:t xml:space="preserve">. 1979. </w:t>
+      </w:r>
+      <w:r>
+        <w:rPr>
+          <w:rFonts w:asciiTheme="majorHAnsi" w:hAnsiTheme="majorHAnsi"/>
+          <w:iCs/>
+          <w:lang w:val="en-US"/>
+        </w:rPr>
+        <w:t>“</w:t>
+      </w:r>
+      <w:r>
+        <w:rPr>
+          <w:rFonts w:asciiTheme="majorHAnsi" w:hAnsiTheme="majorHAnsi"/>
+          <w:iCs/>
+          <w:lang w:val="en-US"/>
+        </w:rPr>
+        <w:t>The computer as an interface: Interlacing instruments and computer sounds; real-time and delayed synthesis; digital synthesis and processi</w:t>
+      </w:r>
+      <w:r>
+        <w:rPr>
+          <w:rFonts w:asciiTheme="majorHAnsi" w:hAnsiTheme="majorHAnsi"/>
+          <w:iCs/>
+          <w:lang w:val="en-US"/>
+        </w:rPr>
+        <w:t>ng; composition and performance</w:t>
+      </w:r>
+      <w:r>
+        <w:rPr>
+          <w:rFonts w:asciiTheme="majorHAnsi" w:hAnsiTheme="majorHAnsi"/>
+          <w:iCs/>
+          <w:lang w:val="en-US"/>
+        </w:rPr>
+        <w:t>,”</w:t>
+      </w:r>
+      <w:r>
+        <w:rPr>
+          <w:rFonts w:asciiTheme="majorHAnsi" w:hAnsiTheme="majorHAnsi"/>
+          <w:iCs/>
+          <w:lang w:val="en-US"/>
+        </w:rPr>
+        <w:t xml:space="preserve"> </w:t>
+      </w:r>
       <w:r>
         <w:rPr>
           <w:rFonts w:asciiTheme="majorHAnsi" w:hAnsiTheme="majorHAnsi"/>
@@ -2138,27 +2121,23 @@
           <w:iCs/>
           <w:lang w:val="en-US"/>
         </w:rPr>
-        <w:t xml:space="preserve"> Philosopher’s Annual, </w:t>
-      </w:r>
-      <w:proofErr w:type="spellStart"/>
-      <w:r>
-        <w:rPr>
-          <w:rFonts w:asciiTheme="majorHAnsi" w:hAnsiTheme="majorHAnsi"/>
-          <w:i/>
+        <w:t>Journal of New Music Research 8</w:t>
+      </w:r>
+      <w:r>
+        <w:rPr>
+          <w:rFonts w:asciiTheme="majorHAnsi" w:hAnsiTheme="majorHAnsi"/>
           <w:iCs/>
           <w:lang w:val="en-US"/>
         </w:rPr>
-        <w:t>vol</w:t>
-      </w:r>
-      <w:proofErr w:type="spellEnd"/>
-      <w:r>
-        <w:rPr>
-          <w:rFonts w:asciiTheme="majorHAnsi" w:hAnsiTheme="majorHAnsi"/>
-          <w:i/>
+        <w:t>(4)</w:t>
+      </w:r>
+      <w:r>
+        <w:rPr>
+          <w:rFonts w:asciiTheme="majorHAnsi" w:hAnsiTheme="majorHAnsi"/>
           <w:iCs/>
           <w:lang w:val="en-US"/>
         </w:rPr>
-        <w:t xml:space="preserve"> XXI</w:t>
+        <w:t>:</w:t>
       </w:r>
       <w:r>
         <w:rPr>
@@ -2166,192 +2145,49 @@
           <w:iCs/>
           <w:lang w:val="en-US"/>
         </w:rPr>
-        <w:t xml:space="preserve">. </w:t>
-      </w:r>
-    </w:p>
-    <w:p>
-      <w:pPr>
-        <w:ind w:left="-567"/>
+        <w:t xml:space="preserve"> 193 – 205</w:t>
+      </w:r>
+      <w:r>
         <w:rPr>
           <w:rFonts w:asciiTheme="majorHAnsi" w:hAnsiTheme="majorHAnsi"/>
           <w:iCs/>
           <w:lang w:val="en-US"/>
         </w:rPr>
-      </w:pPr>
-      <w:proofErr w:type="spellStart"/>
+        <w:t xml:space="preserve"> </w:t>
+      </w:r>
       <w:r>
         <w:rPr>
           <w:rFonts w:asciiTheme="majorHAnsi" w:hAnsiTheme="majorHAnsi"/>
           <w:iCs/>
           <w:lang w:val="en-US"/>
         </w:rPr>
-        <w:t>Risset</w:t>
-      </w:r>
-      <w:proofErr w:type="spellEnd"/>
+        <w:t>(December)</w:t>
+      </w:r>
       <w:r>
         <w:rPr>
           <w:rFonts w:asciiTheme="majorHAnsi" w:hAnsiTheme="majorHAnsi"/>
           <w:iCs/>
           <w:lang w:val="en-US"/>
         </w:rPr>
-        <w:t>, J</w:t>
-      </w:r>
-      <w:r>
+        <w:t>.</w:t>
+      </w:r>
+    </w:p>
+    <w:p>
+      <w:pPr>
+        <w:ind w:left="-567"/>
         <w:rPr>
           <w:rFonts w:asciiTheme="majorHAnsi" w:hAnsiTheme="majorHAnsi"/>
           <w:iCs/>
           <w:lang w:val="en-US"/>
         </w:rPr>
-        <w:t>ean</w:t>
-      </w:r>
+      </w:pPr>
       <w:r>
         <w:rPr>
           <w:rFonts w:asciiTheme="majorHAnsi" w:hAnsiTheme="majorHAnsi"/>
           <w:iCs/>
           <w:lang w:val="en-US"/>
         </w:rPr>
-        <w:t>-C</w:t>
-      </w:r>
-      <w:r>
-        <w:rPr>
-          <w:rFonts w:asciiTheme="majorHAnsi" w:hAnsiTheme="majorHAnsi"/>
-          <w:iCs/>
-          <w:lang w:val="en-US"/>
-        </w:rPr>
-        <w:t>laude</w:t>
-      </w:r>
-      <w:r>
-        <w:rPr>
-          <w:rFonts w:asciiTheme="majorHAnsi" w:hAnsiTheme="majorHAnsi"/>
-          <w:iCs/>
-          <w:lang w:val="en-US"/>
-        </w:rPr>
-        <w:t xml:space="preserve">. 1979. </w:t>
-      </w:r>
-      <w:r>
-        <w:rPr>
-          <w:rFonts w:asciiTheme="majorHAnsi" w:hAnsiTheme="majorHAnsi"/>
-          <w:iCs/>
-          <w:lang w:val="en-US"/>
-        </w:rPr>
-        <w:t>“</w:t>
-      </w:r>
-      <w:r>
-        <w:rPr>
-          <w:rFonts w:asciiTheme="majorHAnsi" w:hAnsiTheme="majorHAnsi"/>
-          <w:iCs/>
-          <w:lang w:val="en-US"/>
-        </w:rPr>
-        <w:t>The computer as an interface: Interlacing instruments and computer sounds; real-time and delayed synthesis; digital synthesis and processi</w:t>
-      </w:r>
-      <w:r>
-        <w:rPr>
-          <w:rFonts w:asciiTheme="majorHAnsi" w:hAnsiTheme="majorHAnsi"/>
-          <w:iCs/>
-          <w:lang w:val="en-US"/>
-        </w:rPr>
-        <w:t>ng; composition and performance</w:t>
-      </w:r>
-      <w:r>
-        <w:rPr>
-          <w:rFonts w:asciiTheme="majorHAnsi" w:hAnsiTheme="majorHAnsi"/>
-          <w:iCs/>
-          <w:lang w:val="en-US"/>
-        </w:rPr>
-        <w:t>,”</w:t>
-      </w:r>
-      <w:r>
-        <w:rPr>
-          <w:rFonts w:asciiTheme="majorHAnsi" w:hAnsiTheme="majorHAnsi"/>
-          <w:iCs/>
-          <w:lang w:val="en-US"/>
-        </w:rPr>
-        <w:t xml:space="preserve"> </w:t>
-      </w:r>
-      <w:r>
-        <w:rPr>
-          <w:rFonts w:asciiTheme="majorHAnsi" w:hAnsiTheme="majorHAnsi"/>
-          <w:i/>
-          <w:iCs/>
-          <w:lang w:val="en-US"/>
-        </w:rPr>
-        <w:t>Journal of New Music Research 8</w:t>
-      </w:r>
-      <w:r>
-        <w:rPr>
-          <w:rFonts w:asciiTheme="majorHAnsi" w:hAnsiTheme="majorHAnsi"/>
-          <w:iCs/>
-          <w:lang w:val="en-US"/>
-        </w:rPr>
-        <w:t>(4)</w:t>
-      </w:r>
-      <w:r>
-        <w:rPr>
-          <w:rFonts w:asciiTheme="majorHAnsi" w:hAnsiTheme="majorHAnsi"/>
-          <w:iCs/>
-          <w:lang w:val="en-US"/>
-        </w:rPr>
-        <w:t>:</w:t>
-      </w:r>
-      <w:r>
-        <w:rPr>
-          <w:rFonts w:asciiTheme="majorHAnsi" w:hAnsiTheme="majorHAnsi"/>
-          <w:iCs/>
-          <w:lang w:val="en-US"/>
-        </w:rPr>
-        <w:t xml:space="preserve"> 193 – 205</w:t>
-      </w:r>
-      <w:r>
-        <w:rPr>
-          <w:rFonts w:asciiTheme="majorHAnsi" w:hAnsiTheme="majorHAnsi"/>
-          <w:iCs/>
-          <w:lang w:val="en-US"/>
-        </w:rPr>
-        <w:t xml:space="preserve"> </w:t>
-      </w:r>
-      <w:r>
-        <w:rPr>
-          <w:rFonts w:asciiTheme="majorHAnsi" w:hAnsiTheme="majorHAnsi"/>
-          <w:iCs/>
-          <w:lang w:val="en-US"/>
-        </w:rPr>
-        <w:t>(December)</w:t>
-      </w:r>
-      <w:r>
-        <w:rPr>
-          <w:rFonts w:asciiTheme="majorHAnsi" w:hAnsiTheme="majorHAnsi"/>
-          <w:iCs/>
-          <w:lang w:val="en-US"/>
-        </w:rPr>
-        <w:t>.</w:t>
-      </w:r>
-    </w:p>
-    <w:p>
-      <w:pPr>
-        <w:ind w:left="-567"/>
-        <w:rPr>
-          <w:rFonts w:asciiTheme="majorHAnsi" w:hAnsiTheme="majorHAnsi"/>
-          <w:iCs/>
-          <w:lang w:val="en-US"/>
-        </w:rPr>
-      </w:pPr>
-      <w:proofErr w:type="gramStart"/>
-      <w:r>
-        <w:rPr>
-          <w:rFonts w:asciiTheme="majorHAnsi" w:hAnsiTheme="majorHAnsi"/>
-          <w:iCs/>
-          <w:lang w:val="en-US"/>
-        </w:rPr>
-        <w:t>Wilson, Frank R. 1998.</w:t>
-      </w:r>
-      <w:proofErr w:type="gramEnd"/>
-      <w:r>
-        <w:rPr>
-          <w:rFonts w:asciiTheme="majorHAnsi" w:hAnsiTheme="majorHAnsi"/>
-          <w:iCs/>
-          <w:lang w:val="en-US"/>
-        </w:rPr>
-        <w:t xml:space="preserve"> </w:t>
+        <w:t xml:space="preserve">Wilson, Frank R. 1998. </w:t>
       </w:r>
       <w:r>
         <w:rPr>
@@ -3916,7 +3752,7 @@
 </file>
 
 <file path=customXml/itemProps1.xml><?xml version="1.0" encoding="utf-8"?>
-<ds:datastoreItem xmlns:ds="http://schemas.openxmlformats.org/officeDocument/2006/customXml" ds:itemID="{26C56B99-E61F-EE45-89A4-30D5C1A4CB1C}">
+<ds:datastoreItem xmlns:ds="http://schemas.openxmlformats.org/officeDocument/2006/customXml" ds:itemID="{FF8D2303-A097-6B4A-B336-2302D84B63E5}">
   <ds:schemaRefs>
     <ds:schemaRef ds:uri="http://schemas.openxmlformats.org/officeDocument/2006/bibliography"/>
   </ds:schemaRefs>

</xml_diff>